<commit_message>
file has been changed
</commit_message>
<xml_diff>
--- a/lesson_1/Задание_1.docx
+++ b/lesson_1/Задание_1.docx
@@ -424,154 +424,180 @@
           <w:szCs w:val="23"/>
           <w:shd w:val="clear" w:color="auto" w:fill="FFFFFF"/>
         </w:rPr>
-        <w:t>,</w:t>
+        <w:t>, позволяют быстро проанализировать текущую ситуацию на проекте.</w:t>
+      </w:r>
+    </w:p>
+    <w:p>
+      <w:pPr>
+        <w:rPr>
+          <w:rFonts w:ascii="Roboto" w:hAnsi="Roboto"/>
+          <w:i/>
+          <w:sz w:val="23"/>
+          <w:szCs w:val="23"/>
+          <w:shd w:val="clear" w:color="auto" w:fill="FFFFFF"/>
+        </w:rPr>
+      </w:pPr>
+    </w:p>
+    <w:p>
+      <w:pPr>
+        <w:rPr>
+          <w:rFonts w:ascii="Roboto" w:hAnsi="Roboto"/>
+          <w:sz w:val="23"/>
+          <w:szCs w:val="23"/>
+          <w:shd w:val="clear" w:color="auto" w:fill="FFFFFF"/>
+        </w:rPr>
+      </w:pPr>
+      <w:r>
+        <w:rPr>
+          <w:rFonts w:ascii="Roboto" w:hAnsi="Roboto"/>
+          <w:sz w:val="23"/>
+          <w:szCs w:val="23"/>
+          <w:shd w:val="clear" w:color="auto" w:fill="FFFFFF"/>
+        </w:rPr>
+        <w:t>Минусы автоматизации на ЕЦП</w:t>
+      </w:r>
+      <w:r>
+        <w:rPr>
+          <w:rFonts w:ascii="Roboto" w:hAnsi="Roboto"/>
+          <w:sz w:val="23"/>
+          <w:szCs w:val="23"/>
+          <w:shd w:val="clear" w:color="auto" w:fill="FFFFFF"/>
+        </w:rPr>
+        <w:t>:</w:t>
+      </w:r>
+    </w:p>
+    <w:p>
+      <w:pPr>
+        <w:rPr>
+          <w:rFonts w:ascii="Roboto" w:hAnsi="Roboto"/>
+          <w:sz w:val="23"/>
+          <w:szCs w:val="23"/>
+          <w:shd w:val="clear" w:color="auto" w:fill="FFFFFF"/>
+        </w:rPr>
+      </w:pPr>
+    </w:p>
+    <w:p>
+      <w:pPr>
+        <w:rPr>
+          <w:rFonts w:ascii="Roboto" w:hAnsi="Roboto"/>
+          <w:i/>
+          <w:sz w:val="23"/>
+          <w:szCs w:val="23"/>
+          <w:shd w:val="clear" w:color="auto" w:fill="FFFFFF"/>
+        </w:rPr>
+      </w:pPr>
+      <w:r>
+        <w:rPr>
+          <w:rFonts w:ascii="Roboto" w:hAnsi="Roboto"/>
+          <w:i/>
+          <w:sz w:val="23"/>
+          <w:szCs w:val="23"/>
+          <w:shd w:val="clear" w:color="auto" w:fill="FFFFFF"/>
+        </w:rPr>
+        <w:t>- Очень большое количество функционала еще не реализовано. Это не позволяет провести некоторые проверки «от начала до конца».</w:t>
+      </w:r>
+    </w:p>
+    <w:p>
+      <w:pPr>
+        <w:rPr>
+          <w:rFonts w:ascii="Roboto" w:hAnsi="Roboto"/>
+          <w:i/>
+          <w:sz w:val="23"/>
+          <w:szCs w:val="23"/>
+          <w:shd w:val="clear" w:color="auto" w:fill="FFFFFF"/>
+        </w:rPr>
+      </w:pPr>
+      <w:r>
+        <w:rPr>
+          <w:rFonts w:ascii="Roboto" w:hAnsi="Roboto"/>
+          <w:i/>
+          <w:sz w:val="23"/>
+          <w:szCs w:val="23"/>
+          <w:shd w:val="clear" w:color="auto" w:fill="FFFFFF"/>
+        </w:rPr>
+        <w:t xml:space="preserve">- Проект непрерывно меняется и дорабатывается. Это требует постоянных обновлений </w:t>
+      </w:r>
+      <w:proofErr w:type="spellStart"/>
+      <w:r>
+        <w:rPr>
+          <w:rFonts w:ascii="Roboto" w:hAnsi="Roboto"/>
+          <w:i/>
+          <w:sz w:val="23"/>
+          <w:szCs w:val="23"/>
+          <w:shd w:val="clear" w:color="auto" w:fill="FFFFFF"/>
+        </w:rPr>
+        <w:t>автотестов</w:t>
+      </w:r>
+      <w:proofErr w:type="spellEnd"/>
+      <w:r>
+        <w:rPr>
+          <w:rFonts w:ascii="Roboto" w:hAnsi="Roboto"/>
+          <w:i/>
+          <w:sz w:val="23"/>
+          <w:szCs w:val="23"/>
+          <w:shd w:val="clear" w:color="auto" w:fill="FFFFFF"/>
+        </w:rPr>
+        <w:t>.</w:t>
+      </w:r>
+    </w:p>
+    <w:p>
+      <w:pPr>
+        <w:rPr>
+          <w:rFonts w:ascii="Roboto" w:hAnsi="Roboto"/>
+          <w:i/>
+          <w:sz w:val="23"/>
+          <w:szCs w:val="23"/>
+          <w:shd w:val="clear" w:color="auto" w:fill="FFFFFF"/>
+        </w:rPr>
+      </w:pPr>
+      <w:r>
+        <w:rPr>
+          <w:rFonts w:ascii="Roboto" w:hAnsi="Roboto"/>
+          <w:i/>
+          <w:sz w:val="23"/>
+          <w:szCs w:val="23"/>
+          <w:shd w:val="clear" w:color="auto" w:fill="FFFFFF"/>
+        </w:rPr>
+        <w:t>- Проект связан с другими сервисами, повлиять на которые мы не можем. В связи с этим некоторые тесты регулярно падают, потому что какой-то сервис «отвалился».</w:t>
+      </w:r>
+    </w:p>
+    <w:p>
+      <w:pPr>
+        <w:rPr>
+          <w:rFonts w:ascii="Roboto" w:hAnsi="Roboto"/>
+          <w:i/>
+          <w:sz w:val="23"/>
+          <w:szCs w:val="23"/>
+          <w:shd w:val="clear" w:color="auto" w:fill="FFFFFF"/>
+        </w:rPr>
+      </w:pPr>
+    </w:p>
+    <w:p>
+      <w:pPr>
+        <w:rPr>
+          <w:rFonts w:ascii="Roboto" w:hAnsi="Roboto"/>
+          <w:b/>
+          <w:i/>
+          <w:color w:val="FF0000"/>
+          <w:sz w:val="23"/>
+          <w:szCs w:val="23"/>
+          <w:shd w:val="clear" w:color="auto" w:fill="FFFFFF"/>
+        </w:rPr>
+      </w:pPr>
+      <w:r>
+        <w:rPr>
+          <w:rFonts w:ascii="Roboto" w:hAnsi="Roboto"/>
+          <w:b/>
+          <w:i/>
+          <w:color w:val="FF0000"/>
+          <w:sz w:val="23"/>
+          <w:szCs w:val="23"/>
+          <w:shd w:val="clear" w:color="auto" w:fill="FFFFFF"/>
+        </w:rPr>
+        <w:t>Хочется отметить еще один минус на проекте. Тестовый контур плохо работает в режиме многопоточности тестов. Сократить нагрузку удалось путем уменьшения количества потоков вдвое, что увеличило время прохождения ровно на столько же.</w:t>
       </w:r>
       <w:bookmarkStart w:id="0" w:name="_GoBack"/>
       <w:bookmarkEnd w:id="0"/>
-      <w:r>
-        <w:rPr>
-          <w:rFonts w:ascii="Roboto" w:hAnsi="Roboto"/>
-          <w:i/>
-          <w:sz w:val="23"/>
-          <w:szCs w:val="23"/>
-          <w:shd w:val="clear" w:color="auto" w:fill="FFFFFF"/>
-        </w:rPr>
-        <w:t xml:space="preserve"> позволяют быстро проанализировать текущую ситуацию на проекте.</w:t>
-      </w:r>
-    </w:p>
-    <w:p>
-      <w:pPr>
-        <w:rPr>
-          <w:rFonts w:ascii="Roboto" w:hAnsi="Roboto"/>
-          <w:i/>
-          <w:sz w:val="23"/>
-          <w:szCs w:val="23"/>
-          <w:shd w:val="clear" w:color="auto" w:fill="FFFFFF"/>
-        </w:rPr>
-      </w:pPr>
-    </w:p>
-    <w:p>
-      <w:pPr>
-        <w:rPr>
-          <w:rFonts w:ascii="Roboto" w:hAnsi="Roboto"/>
-          <w:sz w:val="23"/>
-          <w:szCs w:val="23"/>
-          <w:shd w:val="clear" w:color="auto" w:fill="FFFFFF"/>
-        </w:rPr>
-      </w:pPr>
-      <w:r>
-        <w:rPr>
-          <w:rFonts w:ascii="Roboto" w:hAnsi="Roboto"/>
-          <w:sz w:val="23"/>
-          <w:szCs w:val="23"/>
-          <w:shd w:val="clear" w:color="auto" w:fill="FFFFFF"/>
-        </w:rPr>
-        <w:t>Минусы автоматизации на ЕЦП</w:t>
-      </w:r>
-      <w:r>
-        <w:rPr>
-          <w:rFonts w:ascii="Roboto" w:hAnsi="Roboto"/>
-          <w:sz w:val="23"/>
-          <w:szCs w:val="23"/>
-          <w:shd w:val="clear" w:color="auto" w:fill="FFFFFF"/>
-        </w:rPr>
-        <w:t>:</w:t>
-      </w:r>
-    </w:p>
-    <w:p>
-      <w:pPr>
-        <w:rPr>
-          <w:rFonts w:ascii="Roboto" w:hAnsi="Roboto"/>
-          <w:sz w:val="23"/>
-          <w:szCs w:val="23"/>
-          <w:shd w:val="clear" w:color="auto" w:fill="FFFFFF"/>
-        </w:rPr>
-      </w:pPr>
-    </w:p>
-    <w:p>
-      <w:pPr>
-        <w:rPr>
-          <w:rFonts w:ascii="Roboto" w:hAnsi="Roboto"/>
-          <w:i/>
-          <w:sz w:val="23"/>
-          <w:szCs w:val="23"/>
-          <w:shd w:val="clear" w:color="auto" w:fill="FFFFFF"/>
-        </w:rPr>
-      </w:pPr>
-      <w:r>
-        <w:rPr>
-          <w:rFonts w:ascii="Roboto" w:hAnsi="Roboto"/>
-          <w:i/>
-          <w:sz w:val="23"/>
-          <w:szCs w:val="23"/>
-          <w:shd w:val="clear" w:color="auto" w:fill="FFFFFF"/>
-        </w:rPr>
-        <w:t>- Очень большое количество функционала еще не реализовано. Это не позволяет провести некоторые проверки «от начала до конца».</w:t>
-      </w:r>
-    </w:p>
-    <w:p>
-      <w:pPr>
-        <w:rPr>
-          <w:rFonts w:ascii="Roboto" w:hAnsi="Roboto"/>
-          <w:i/>
-          <w:sz w:val="23"/>
-          <w:szCs w:val="23"/>
-          <w:shd w:val="clear" w:color="auto" w:fill="FFFFFF"/>
-        </w:rPr>
-      </w:pPr>
-      <w:r>
-        <w:rPr>
-          <w:rFonts w:ascii="Roboto" w:hAnsi="Roboto"/>
-          <w:i/>
-          <w:sz w:val="23"/>
-          <w:szCs w:val="23"/>
-          <w:shd w:val="clear" w:color="auto" w:fill="FFFFFF"/>
-        </w:rPr>
-        <w:t xml:space="preserve">- Проект непрерывно меняется и дорабатывается. Это требует постоянных обновлений </w:t>
-      </w:r>
-      <w:proofErr w:type="spellStart"/>
-      <w:r>
-        <w:rPr>
-          <w:rFonts w:ascii="Roboto" w:hAnsi="Roboto"/>
-          <w:i/>
-          <w:sz w:val="23"/>
-          <w:szCs w:val="23"/>
-          <w:shd w:val="clear" w:color="auto" w:fill="FFFFFF"/>
-        </w:rPr>
-        <w:t>автотестов</w:t>
-      </w:r>
-      <w:proofErr w:type="spellEnd"/>
-      <w:r>
-        <w:rPr>
-          <w:rFonts w:ascii="Roboto" w:hAnsi="Roboto"/>
-          <w:i/>
-          <w:sz w:val="23"/>
-          <w:szCs w:val="23"/>
-          <w:shd w:val="clear" w:color="auto" w:fill="FFFFFF"/>
-        </w:rPr>
-        <w:t>.</w:t>
-      </w:r>
-    </w:p>
-    <w:p>
-      <w:pPr>
-        <w:rPr>
-          <w:rFonts w:ascii="Roboto" w:hAnsi="Roboto"/>
-          <w:i/>
-          <w:sz w:val="23"/>
-          <w:szCs w:val="23"/>
-          <w:shd w:val="clear" w:color="auto" w:fill="FFFFFF"/>
-        </w:rPr>
-      </w:pPr>
-      <w:r>
-        <w:rPr>
-          <w:rFonts w:ascii="Roboto" w:hAnsi="Roboto"/>
-          <w:i/>
-          <w:sz w:val="23"/>
-          <w:szCs w:val="23"/>
-          <w:shd w:val="clear" w:color="auto" w:fill="FFFFFF"/>
-        </w:rPr>
-        <w:t>- Проект связан с другими сервисами, повлиять на которые мы не можем. В связи с этим некоторые тесты регулярно падают, потому что какой-то сервис «отвалился».</w:t>
-      </w:r>
     </w:p>
     <w:p>
       <w:pPr>

</xml_diff>